<commit_message>
Fin du diagramme des exigences
</commit_message>
<xml_diff>
--- a/Documents/Cahier des charges Jérémy.docx
+++ b/Documents/Cahier des charges Jérémy.docx
@@ -4,18 +4,17 @@
   <w:body>
     <w:sdt>
       <w:sdtPr>
+        <w:rPr>
+          <w:rFonts w:eastAsiaTheme="minorHAnsi"/>
+          <w:lang w:eastAsia="en-US"/>
+        </w:rPr>
         <w:id w:val="768438275"/>
         <w:docPartObj>
           <w:docPartGallery w:val="Cover Pages"/>
           <w:docPartUnique/>
         </w:docPartObj>
       </w:sdtPr>
-      <w:sdtEndPr>
-        <w:rPr>
-          <w:rFonts w:eastAsiaTheme="minorHAnsi"/>
-          <w:lang w:eastAsia="en-US"/>
-        </w:rPr>
-      </w:sdtEndPr>
+      <w:sdtEndPr/>
       <w:sdtContent>
         <w:p>
           <w:pPr>
@@ -154,6 +153,7 @@
                                       <w:calendar w:val="gregorian"/>
                                     </w:date>
                                   </w:sdtPr>
+                                  <w:sdtEndPr/>
                                   <w:sdtContent>
                                     <w:p>
                                       <w:pPr>
@@ -3690,6 +3690,7 @@
                                     <w:dataBinding w:prefixMappings="xmlns:ns0='http://purl.org/dc/elements/1.1/' xmlns:ns1='http://schemas.openxmlformats.org/package/2006/metadata/core-properties' " w:xpath="/ns1:coreProperties[1]/ns0:creator[1]" w:storeItemID="{6C3C8BC8-F283-45AE-878A-BAB7291924A1}"/>
                                     <w:text/>
                                   </w:sdtPr>
+                                  <w:sdtEndPr/>
                                   <w:sdtContent>
                                     <w:r>
                                       <w:rPr>
@@ -3725,6 +3726,7 @@
                                     <w:dataBinding w:prefixMappings="xmlns:ns0='http://schemas.openxmlformats.org/officeDocument/2006/extended-properties' " w:xpath="/ns0:Properties[1]/ns0:Company[1]" w:storeItemID="{6668398D-A668-4E3E-A5EB-62B293D839F1}"/>
                                     <w:text/>
                                   </w:sdtPr>
+                                  <w:sdtEndPr/>
                                   <w:sdtContent>
                                     <w:r>
                                       <w:rPr>
@@ -3940,6 +3942,7 @@
                                     <w:dataBinding w:prefixMappings="xmlns:ns0='http://purl.org/dc/elements/1.1/' xmlns:ns1='http://schemas.openxmlformats.org/package/2006/metadata/core-properties' " w:xpath="/ns1:coreProperties[1]/ns0:title[1]" w:storeItemID="{6C3C8BC8-F283-45AE-878A-BAB7291924A1}"/>
                                     <w:text/>
                                   </w:sdtPr>
+                                  <w:sdtEndPr/>
                                   <w:sdtContent>
                                     <w:r>
                                       <w:rPr>
@@ -3975,6 +3978,7 @@
                                     <w:dataBinding w:prefixMappings="xmlns:ns0='http://purl.org/dc/elements/1.1/' xmlns:ns1='http://schemas.openxmlformats.org/package/2006/metadata/core-properties' " w:xpath="/ns1:coreProperties[1]/ns0:subject[1]" w:storeItemID="{6C3C8BC8-F283-45AE-878A-BAB7291924A1}"/>
                                     <w:text/>
                                   </w:sdtPr>
+                                  <w:sdtEndPr/>
                                   <w:sdtContent>
                                     <w:r>
                                       <w:rPr>
@@ -4128,12 +4132,17 @@
             <w:br w:type="page"/>
           </w:r>
         </w:p>
-        <w:bookmarkStart w:id="0" w:name="_GoBack" w:displacedByCustomXml="next"/>
-        <w:bookmarkEnd w:id="0" w:displacedByCustomXml="next"/>
       </w:sdtContent>
     </w:sdt>
     <w:sdt>
       <w:sdtPr>
+        <w:rPr>
+          <w:rFonts w:asciiTheme="minorHAnsi" w:eastAsiaTheme="minorHAnsi" w:hAnsiTheme="minorHAnsi" w:cstheme="minorBidi"/>
+          <w:color w:val="auto"/>
+          <w:sz w:val="22"/>
+          <w:szCs w:val="22"/>
+          <w:lang w:eastAsia="en-US"/>
+        </w:rPr>
         <w:id w:val="-1663543150"/>
         <w:docPartObj>
           <w:docPartGallery w:val="Table of Contents"/>
@@ -4142,13 +4151,8 @@
       </w:sdtPr>
       <w:sdtEndPr>
         <w:rPr>
-          <w:rFonts w:asciiTheme="minorHAnsi" w:eastAsiaTheme="minorHAnsi" w:hAnsiTheme="minorHAnsi" w:cstheme="minorBidi"/>
           <w:b/>
           <w:bCs/>
-          <w:color w:val="auto"/>
-          <w:sz w:val="22"/>
-          <w:szCs w:val="22"/>
-          <w:lang w:eastAsia="en-US"/>
         </w:rPr>
       </w:sdtEndPr>
       <w:sdtContent>
@@ -6416,17 +6420,64 @@
         </w:numPr>
         <w:jc w:val="both"/>
       </w:pPr>
-      <w:bookmarkStart w:id="1" w:name="_Toc448508657"/>
+      <w:bookmarkStart w:id="0" w:name="_Toc448508657"/>
       <w:r>
         <w:lastRenderedPageBreak/>
         <w:t>Présentation du projet :</w:t>
       </w:r>
+      <w:bookmarkEnd w:id="0"/>
+    </w:p>
+    <w:p>
+      <w:pPr>
+        <w:jc w:val="both"/>
+      </w:pPr>
+    </w:p>
+    <w:p>
+      <w:pPr>
+        <w:pStyle w:val="Titre2"/>
+        <w:jc w:val="both"/>
+      </w:pPr>
+      <w:r>
+        <w:tab/>
+      </w:r>
+      <w:bookmarkStart w:id="1" w:name="_Toc448508658"/>
+      <w:r>
+        <w:t xml:space="preserve">1.1 </w:t>
+      </w:r>
+      <w:r>
+        <w:t>Contexte :</w:t>
+      </w:r>
       <w:bookmarkEnd w:id="1"/>
     </w:p>
     <w:p>
       <w:pPr>
         <w:jc w:val="both"/>
       </w:pPr>
+      <w:r>
+        <w:t>La robotique est aujourd’hui une discipline en plein développement. Beaucoup de personne</w:t>
+      </w:r>
+      <w:r>
+        <w:t>s</w:t>
+      </w:r>
+      <w:r>
+        <w:t xml:space="preserve"> choisissent de commencer sous Arduino, une plateforme open-source permettant une prise en main simple et efficace.  </w:t>
+      </w:r>
+    </w:p>
+    <w:p>
+      <w:pPr>
+        <w:jc w:val="both"/>
+      </w:pPr>
+      <w:r>
+        <w:t>Pourtant, les tutoriels et systèmes d’apprentissages restent encore bien trop souvent incomplets et fastidieux.</w:t>
+      </w:r>
+    </w:p>
+    <w:p>
+      <w:pPr>
+        <w:jc w:val="both"/>
+      </w:pPr>
+      <w:r>
+        <w:tab/>
+      </w:r>
     </w:p>
     <w:p>
       <w:pPr>
@@ -6436,12 +6487,12 @@
       <w:r>
         <w:tab/>
       </w:r>
-      <w:bookmarkStart w:id="2" w:name="_Toc448508658"/>
-      <w:r>
-        <w:t xml:space="preserve">1.1 </w:t>
-      </w:r>
-      <w:r>
-        <w:t>Contexte :</w:t>
+      <w:bookmarkStart w:id="2" w:name="_Toc448508659"/>
+      <w:r>
+        <w:t xml:space="preserve">1.2 </w:t>
+      </w:r>
+      <w:r>
+        <w:t>Objectifs :</w:t>
       </w:r>
       <w:bookmarkEnd w:id="2"/>
     </w:p>
@@ -6450,38 +6501,57 @@
         <w:jc w:val="both"/>
       </w:pPr>
       <w:r>
-        <w:t>La robotique est aujourd’hui une discipline en plein développement. Beaucoup de personne</w:t>
-      </w:r>
-      <w:r>
-        <w:t>s</w:t>
-      </w:r>
-      <w:r>
-        <w:t xml:space="preserve"> choisissent de commencer sous </w:t>
-      </w:r>
-      <w:proofErr w:type="spellStart"/>
-      <w:r>
-        <w:t>Arduino</w:t>
-      </w:r>
-      <w:proofErr w:type="spellEnd"/>
-      <w:r>
-        <w:t xml:space="preserve">, une plateforme open-source permettant une prise en main simple et efficace.  </w:t>
-      </w:r>
-    </w:p>
-    <w:p>
-      <w:pPr>
-        <w:jc w:val="both"/>
-      </w:pPr>
-      <w:r>
-        <w:t>Pourtant, les tutoriels et systèmes d’apprentissages restent encore bien trop souvent incomplets et fastidieux.</w:t>
-      </w:r>
-    </w:p>
-    <w:p>
-      <w:pPr>
+        <w:t>Le projet doit permettre un apprentissage ludique des bases d’Arduino sous la forme d’un jeu vidéo mélangeant hardware et software.</w:t>
+      </w:r>
+    </w:p>
+    <w:p>
+      <w:pPr>
+        <w:jc w:val="both"/>
+      </w:pPr>
+    </w:p>
+    <w:p>
+      <w:pPr>
+        <w:pStyle w:val="Titre2"/>
         <w:jc w:val="both"/>
       </w:pPr>
       <w:r>
         <w:tab/>
       </w:r>
+      <w:bookmarkStart w:id="3" w:name="_Toc448508660"/>
+      <w:r>
+        <w:t xml:space="preserve">1.3 </w:t>
+      </w:r>
+      <w:r>
+        <w:t>Description de l’existant :</w:t>
+      </w:r>
+      <w:bookmarkEnd w:id="3"/>
+    </w:p>
+    <w:p>
+      <w:pPr>
+        <w:jc w:val="both"/>
+      </w:pPr>
+      <w:r>
+        <w:t xml:space="preserve">Nous disposons aujourd’hui du langage de programmation Arduino ainsi que de son IDE et le matériel open source qui en découlent. </w:t>
+      </w:r>
+    </w:p>
+    <w:p>
+      <w:pPr>
+        <w:jc w:val="both"/>
+      </w:pPr>
+      <w:r>
+        <w:t>Nous avons également à disposition les langages de programmation existant</w:t>
+      </w:r>
+      <w:r>
+        <w:t>,</w:t>
+      </w:r>
+      <w:r>
+        <w:t xml:space="preserve"> tel que Java afin de développer l’interface.</w:t>
+      </w:r>
+    </w:p>
+    <w:p>
+      <w:pPr>
+        <w:jc w:val="both"/>
+      </w:pPr>
     </w:p>
     <w:p>
       <w:pPr>
@@ -6491,50 +6561,12 @@
       <w:r>
         <w:tab/>
       </w:r>
-      <w:bookmarkStart w:id="3" w:name="_Toc448508659"/>
-      <w:r>
-        <w:t xml:space="preserve">1.2 </w:t>
-      </w:r>
-      <w:r>
-        <w:t>Objectifs :</w:t>
-      </w:r>
-      <w:bookmarkEnd w:id="3"/>
-    </w:p>
-    <w:p>
-      <w:pPr>
-        <w:jc w:val="both"/>
-      </w:pPr>
-      <w:r>
-        <w:t>Le projet doit permettre un apprentissage ludique des bases d’</w:t>
-      </w:r>
-      <w:proofErr w:type="spellStart"/>
-      <w:r>
-        <w:t>Arduino</w:t>
-      </w:r>
-      <w:proofErr w:type="spellEnd"/>
-      <w:r>
-        <w:t xml:space="preserve"> sous la forme d’un jeu vidéo mélangeant hardware et software.</w:t>
-      </w:r>
-    </w:p>
-    <w:p>
-      <w:pPr>
-        <w:jc w:val="both"/>
-      </w:pPr>
-    </w:p>
-    <w:p>
-      <w:pPr>
-        <w:pStyle w:val="Titre2"/>
-        <w:jc w:val="both"/>
-      </w:pPr>
-      <w:r>
-        <w:tab/>
-      </w:r>
-      <w:bookmarkStart w:id="4" w:name="_Toc448508660"/>
-      <w:r>
-        <w:t xml:space="preserve">1.3 </w:t>
-      </w:r>
-      <w:r>
-        <w:t>Description de l’existant :</w:t>
+      <w:bookmarkStart w:id="4" w:name="_Toc448508661"/>
+      <w:r>
+        <w:t xml:space="preserve">1.4 </w:t>
+      </w:r>
+      <w:r>
+        <w:t>Critères d’acceptabilité du produit :</w:t>
       </w:r>
       <w:bookmarkEnd w:id="4"/>
     </w:p>
@@ -6543,58 +6575,6 @@
         <w:jc w:val="both"/>
       </w:pPr>
       <w:r>
-        <w:t xml:space="preserve">Nous disposons aujourd’hui du langage de programmation </w:t>
-      </w:r>
-      <w:proofErr w:type="spellStart"/>
-      <w:r>
-        <w:t>Arduino</w:t>
-      </w:r>
-      <w:proofErr w:type="spellEnd"/>
-      <w:r>
-        <w:t xml:space="preserve"> ainsi que de son IDE et le matériel open source qui en découlent. </w:t>
-      </w:r>
-    </w:p>
-    <w:p>
-      <w:pPr>
-        <w:jc w:val="both"/>
-      </w:pPr>
-      <w:r>
-        <w:t>Nous avons également à disposition les langages de programmation existant</w:t>
-      </w:r>
-      <w:r>
-        <w:t>,</w:t>
-      </w:r>
-      <w:r>
-        <w:t xml:space="preserve"> tel que Java afin de développer l’interface.</w:t>
-      </w:r>
-    </w:p>
-    <w:p>
-      <w:pPr>
-        <w:jc w:val="both"/>
-      </w:pPr>
-    </w:p>
-    <w:p>
-      <w:pPr>
-        <w:pStyle w:val="Titre2"/>
-        <w:jc w:val="both"/>
-      </w:pPr>
-      <w:r>
-        <w:tab/>
-      </w:r>
-      <w:bookmarkStart w:id="5" w:name="_Toc448508661"/>
-      <w:r>
-        <w:t xml:space="preserve">1.4 </w:t>
-      </w:r>
-      <w:r>
-        <w:t>Critères d’acceptabilité du produit :</w:t>
-      </w:r>
-      <w:bookmarkEnd w:id="5"/>
-    </w:p>
-    <w:p>
-      <w:pPr>
-        <w:jc w:val="both"/>
-      </w:pPr>
-      <w:r>
         <w:t>Le produit devra se présenter sous forme de jeu.</w:t>
       </w:r>
     </w:p>
@@ -6603,31 +6583,15 @@
         <w:jc w:val="both"/>
       </w:pPr>
       <w:r>
-        <w:t xml:space="preserve">Il devra mélanger l’utilisation du software (le jeu) et le hardware (matériel </w:t>
-      </w:r>
-      <w:proofErr w:type="spellStart"/>
-      <w:r>
-        <w:t>Arduino</w:t>
-      </w:r>
-      <w:proofErr w:type="spellEnd"/>
-      <w:r>
-        <w:t>).</w:t>
-      </w:r>
-    </w:p>
-    <w:p>
-      <w:pPr>
-        <w:jc w:val="both"/>
-      </w:pPr>
-      <w:r>
-        <w:t xml:space="preserve">Le jeu devra présenter un contenu permettant de développer des connaissances de programmation et d’électronique en lien avec </w:t>
-      </w:r>
-      <w:proofErr w:type="spellStart"/>
-      <w:r>
-        <w:t>Arduino</w:t>
-      </w:r>
-      <w:proofErr w:type="spellEnd"/>
-      <w:r>
-        <w:t>.</w:t>
+        <w:t>Il devra mélanger l’utilisation du software (le jeu) et le hardware (matériel Arduino).</w:t>
+      </w:r>
+    </w:p>
+    <w:p>
+      <w:pPr>
+        <w:jc w:val="both"/>
+      </w:pPr>
+      <w:r>
+        <w:t>Le jeu devra présenter un contenu permettant de développer des connaissances de programmation et d’électronique en lien avec Arduino.</w:t>
       </w:r>
     </w:p>
     <w:p>
@@ -6675,12 +6639,12 @@
         </w:numPr>
         <w:jc w:val="both"/>
       </w:pPr>
-      <w:bookmarkStart w:id="6" w:name="_Toc448508662"/>
+      <w:bookmarkStart w:id="5" w:name="_Toc448508662"/>
       <w:r>
         <w:lastRenderedPageBreak/>
         <w:t>Expression des besoins :</w:t>
       </w:r>
-      <w:bookmarkEnd w:id="6"/>
+      <w:bookmarkEnd w:id="5"/>
     </w:p>
     <w:p>
       <w:pPr>
@@ -6696,11 +6660,11 @@
         </w:numPr>
         <w:jc w:val="both"/>
       </w:pPr>
-      <w:bookmarkStart w:id="7" w:name="_Toc448508663"/>
+      <w:bookmarkStart w:id="6" w:name="_Toc448508663"/>
       <w:r>
         <w:t>Besoins fonctionnels :</w:t>
       </w:r>
-      <w:bookmarkEnd w:id="7"/>
+      <w:bookmarkEnd w:id="6"/>
     </w:p>
     <w:p>
       <w:pPr>
@@ -6708,13 +6672,13 @@
         <w:ind w:firstLine="708"/>
         <w:jc w:val="both"/>
       </w:pPr>
-      <w:bookmarkStart w:id="8" w:name="_Toc447457851"/>
-      <w:bookmarkStart w:id="9" w:name="_Toc448508664"/>
+      <w:bookmarkStart w:id="7" w:name="_Toc447457851"/>
+      <w:bookmarkStart w:id="8" w:name="_Toc448508664"/>
       <w:r>
         <w:t>F1 : Être ludique :</w:t>
       </w:r>
+      <w:bookmarkEnd w:id="7"/>
       <w:bookmarkEnd w:id="8"/>
-      <w:bookmarkEnd w:id="9"/>
     </w:p>
     <w:p>
       <w:pPr>
@@ -6722,18 +6686,7 @@
         <w:jc w:val="both"/>
       </w:pPr>
       <w:r>
-        <w:t xml:space="preserve">L’enseignement de la programmation et de l’électronique sous </w:t>
-      </w:r>
-      <w:proofErr w:type="spellStart"/>
-      <w:r>
-        <w:t>Arduino</w:t>
-      </w:r>
-      <w:proofErr w:type="spellEnd"/>
-      <w:r>
-        <w:t xml:space="preserve"> se fera de manière ludique.</w:t>
-      </w:r>
-      <w:r>
-        <w:t xml:space="preserve"> </w:t>
+        <w:t xml:space="preserve">L’enseignement de la programmation et de l’électronique sous Arduino se fera de manière ludique. </w:t>
       </w:r>
     </w:p>
     <w:p>
@@ -6742,13 +6695,7 @@
         <w:jc w:val="both"/>
       </w:pPr>
       <w:r>
-        <w:t>Le produit devra d</w:t>
-      </w:r>
-      <w:r>
-        <w:t>onner l’envie de progresser et de terminer ce jeu éducatif</w:t>
-      </w:r>
-      <w:r>
-        <w:t>.</w:t>
+        <w:t>Le produit devra donner l’envie de progresser et de terminer ce jeu éducatif.</w:t>
       </w:r>
     </w:p>
     <w:p>
@@ -6763,37 +6710,26 @@
         <w:ind w:firstLine="644"/>
         <w:jc w:val="both"/>
       </w:pPr>
-      <w:bookmarkStart w:id="10" w:name="_Toc447457852"/>
-      <w:bookmarkStart w:id="11" w:name="_Toc448508665"/>
+      <w:bookmarkStart w:id="9" w:name="_Toc447457852"/>
+      <w:bookmarkStart w:id="10" w:name="_Toc448508665"/>
       <w:r>
         <w:t>F2 : Être accessible :</w:t>
       </w:r>
+      <w:bookmarkEnd w:id="9"/>
       <w:bookmarkEnd w:id="10"/>
-      <w:bookmarkEnd w:id="11"/>
-    </w:p>
-    <w:p>
-      <w:pPr>
-        <w:jc w:val="both"/>
-      </w:pPr>
-      <w:r>
-        <w:t xml:space="preserve">      Le projet devra permettre de rendre </w:t>
-      </w:r>
-      <w:proofErr w:type="spellStart"/>
-      <w:r>
-        <w:t>Arduino</w:t>
-      </w:r>
-      <w:proofErr w:type="spellEnd"/>
-      <w:r>
-        <w:t xml:space="preserve"> accessible au plus grand </w:t>
+    </w:p>
+    <w:p>
+      <w:pPr>
+        <w:jc w:val="both"/>
+      </w:pPr>
+      <w:r>
+        <w:t xml:space="preserve">      Le projet devra permettre de rendre Arduino accessible au plus grand </w:t>
       </w:r>
       <w:r>
         <w:t>nombre de personne intéressée</w:t>
       </w:r>
       <w:r>
-        <w:t xml:space="preserve"> possible.</w:t>
-      </w:r>
-      <w:r>
-        <w:t xml:space="preserve"> </w:t>
+        <w:t xml:space="preserve"> possible. </w:t>
       </w:r>
     </w:p>
     <w:p>
@@ -6802,22 +6738,7 @@
         <w:jc w:val="both"/>
       </w:pPr>
       <w:r>
-        <w:t>Il devra créer u</w:t>
-      </w:r>
-      <w:r>
-        <w:t>n environnement et des interactions familiers qui permettr</w:t>
-      </w:r>
-      <w:r>
-        <w:t>ont une progression intuitive (importance de l’</w:t>
-      </w:r>
-      <w:r>
-        <w:t>ergonomie)</w:t>
-      </w:r>
-      <w:r>
-        <w:t>.</w:t>
-      </w:r>
-      <w:r>
-        <w:t xml:space="preserve"> </w:t>
+        <w:t xml:space="preserve">Il devra créer un environnement et des interactions familiers qui permettront une progression intuitive (importance de l’ergonomie). </w:t>
       </w:r>
     </w:p>
     <w:p>
@@ -6826,10 +6747,7 @@
         <w:jc w:val="both"/>
       </w:pPr>
       <w:r>
-        <w:t>Le projet devra p</w:t>
-      </w:r>
-      <w:r>
-        <w:t>artir des bases (rappels, paradigmes, introduction aux technologies…)</w:t>
+        <w:t>Le projet devra partir des bases (rappels, paradigmes, introduction aux technologies…)</w:t>
       </w:r>
       <w:r>
         <w:t>.</w:t>
@@ -6849,17 +6767,11 @@
         </w:numPr>
         <w:jc w:val="both"/>
       </w:pPr>
-      <w:bookmarkStart w:id="12" w:name="_Toc448508666"/>
-      <w:r>
-        <w:t>Besoins</w:t>
-      </w:r>
-      <w:r>
-        <w:t xml:space="preserve"> non</w:t>
-      </w:r>
-      <w:r>
-        <w:t xml:space="preserve"> fonctionnels :</w:t>
-      </w:r>
-      <w:bookmarkEnd w:id="12"/>
+      <w:bookmarkStart w:id="11" w:name="_Toc448508666"/>
+      <w:r>
+        <w:t>Besoins non fonctionnels :</w:t>
+      </w:r>
+      <w:bookmarkEnd w:id="11"/>
     </w:p>
     <w:p>
       <w:pPr>
@@ -6867,20 +6779,11 @@
         <w:ind w:firstLine="708"/>
         <w:jc w:val="both"/>
       </w:pPr>
-      <w:bookmarkStart w:id="13" w:name="_Toc448508667"/>
-      <w:r>
-        <w:t>F3</w:t>
-      </w:r>
-      <w:r>
-        <w:t xml:space="preserve"> : Être </w:t>
-      </w:r>
-      <w:r>
-        <w:t>ergonomique</w:t>
-      </w:r>
-      <w:r>
-        <w:t> :</w:t>
-      </w:r>
-      <w:bookmarkEnd w:id="13"/>
+      <w:bookmarkStart w:id="12" w:name="_Toc448508667"/>
+      <w:r>
+        <w:t>F3 : Être ergonomique :</w:t>
+      </w:r>
+      <w:bookmarkEnd w:id="12"/>
     </w:p>
     <w:p>
       <w:pPr>
@@ -6903,20 +6806,11 @@
         <w:ind w:firstLine="708"/>
         <w:jc w:val="both"/>
       </w:pPr>
-      <w:bookmarkStart w:id="14" w:name="_Toc448508668"/>
-      <w:r>
-        <w:t>F4</w:t>
-      </w:r>
-      <w:r>
-        <w:t xml:space="preserve"> : Être </w:t>
-      </w:r>
-      <w:r>
-        <w:t>attrayant</w:t>
-      </w:r>
-      <w:r>
-        <w:t> :</w:t>
-      </w:r>
-      <w:bookmarkEnd w:id="14"/>
+      <w:bookmarkStart w:id="13" w:name="_Toc448508668"/>
+      <w:r>
+        <w:t>F4 : Être attrayant :</w:t>
+      </w:r>
+      <w:bookmarkEnd w:id="13"/>
     </w:p>
     <w:p>
       <w:pPr>
@@ -6939,20 +6833,11 @@
         <w:ind w:firstLine="708"/>
         <w:jc w:val="both"/>
       </w:pPr>
-      <w:bookmarkStart w:id="15" w:name="_Toc448508669"/>
-      <w:r>
-        <w:t>F5</w:t>
-      </w:r>
-      <w:r>
-        <w:t xml:space="preserve"> : Être </w:t>
-      </w:r>
-      <w:r>
-        <w:t>ouvert</w:t>
-      </w:r>
-      <w:r>
-        <w:t> :</w:t>
-      </w:r>
-      <w:bookmarkEnd w:id="15"/>
+      <w:bookmarkStart w:id="14" w:name="_Toc448508669"/>
+      <w:r>
+        <w:t>F5 : Être ouvert :</w:t>
+      </w:r>
+      <w:bookmarkEnd w:id="14"/>
     </w:p>
     <w:p>
       <w:pPr>
@@ -6966,15 +6851,7 @@
         <w:t>onseils et les méthodes employées</w:t>
       </w:r>
       <w:r>
-        <w:t>. Il ne devra pas favoriser un logiciel auprès de l’utilisateur ou être bloqué dans une seule méthode d’</w:t>
-      </w:r>
-      <w:proofErr w:type="spellStart"/>
-      <w:r>
-        <w:t>algorithmie</w:t>
-      </w:r>
-      <w:proofErr w:type="spellEnd"/>
-      <w:r>
-        <w:t xml:space="preserve"> (car chaque programme peut être réalisé de plusieurs manières).</w:t>
+        <w:t>. Il ne devra pas favoriser un logiciel auprès de l’utilisateur ou être bloqué dans une seule méthode d’algorithmie (car chaque programme peut être réalisé de plusieurs manières).</w:t>
       </w:r>
     </w:p>
     <w:p>
@@ -7000,12 +6877,12 @@
         </w:numPr>
         <w:jc w:val="both"/>
       </w:pPr>
-      <w:bookmarkStart w:id="16" w:name="_Toc448508670"/>
+      <w:bookmarkStart w:id="15" w:name="_Toc448508670"/>
       <w:r>
         <w:lastRenderedPageBreak/>
         <w:t>Les contraintes :</w:t>
       </w:r>
-      <w:bookmarkEnd w:id="16"/>
+      <w:bookmarkEnd w:id="15"/>
     </w:p>
     <w:p>
       <w:pPr>
@@ -7016,11 +6893,11 @@
         </w:numPr>
         <w:jc w:val="both"/>
       </w:pPr>
-      <w:bookmarkStart w:id="17" w:name="_Toc448508671"/>
+      <w:bookmarkStart w:id="16" w:name="_Toc448508671"/>
       <w:r>
         <w:t>Coûts :</w:t>
       </w:r>
-      <w:bookmarkEnd w:id="17"/>
+      <w:bookmarkEnd w:id="16"/>
       <w:r>
         <w:t xml:space="preserve">  </w:t>
       </w:r>
@@ -7038,31 +6915,7 @@
         <w:jc w:val="both"/>
       </w:pPr>
       <w:r>
-        <w:t xml:space="preserve">Devront être mis à disposition une à deux cartes </w:t>
-      </w:r>
-      <w:proofErr w:type="spellStart"/>
-      <w:r>
-        <w:t>Arduino</w:t>
-      </w:r>
-      <w:proofErr w:type="spellEnd"/>
-      <w:r>
-        <w:t xml:space="preserve"> ainsi qu’un maximum de composant (</w:t>
-      </w:r>
-      <w:proofErr w:type="spellStart"/>
-      <w:r>
-        <w:t>led</w:t>
-      </w:r>
-      <w:proofErr w:type="spellEnd"/>
-      <w:r>
-        <w:t xml:space="preserve">, capteurs, moteurs, écran </w:t>
-      </w:r>
-      <w:proofErr w:type="spellStart"/>
-      <w:r>
-        <w:t>lcd</w:t>
-      </w:r>
-      <w:proofErr w:type="spellEnd"/>
-      <w:r>
-        <w:t>…).</w:t>
+        <w:t>Devront être mis à disposition une à deux cartes Arduino ainsi qu’un maximum de composant (led, capteurs, moteurs, écran lcd…).</w:t>
       </w:r>
     </w:p>
     <w:p>
@@ -7129,49 +6982,50 @@
         </w:numPr>
         <w:jc w:val="both"/>
       </w:pPr>
-      <w:bookmarkStart w:id="18" w:name="_Toc448508672"/>
+      <w:bookmarkStart w:id="17" w:name="_Toc448508672"/>
       <w:r>
         <w:t>Autres contraintes :</w:t>
       </w:r>
+      <w:bookmarkEnd w:id="17"/>
+    </w:p>
+    <w:p>
+      <w:pPr>
+        <w:pStyle w:val="Titre3"/>
+        <w:jc w:val="both"/>
+      </w:pPr>
+      <w:bookmarkStart w:id="18" w:name="_Toc447457854"/>
+      <w:r>
+        <w:tab/>
+      </w:r>
+      <w:bookmarkStart w:id="19" w:name="_Toc448508673"/>
+      <w:r>
+        <w:t>C1 : Interaction avec le matériel :</w:t>
+      </w:r>
       <w:bookmarkEnd w:id="18"/>
-    </w:p>
-    <w:p>
-      <w:pPr>
-        <w:pStyle w:val="Titre3"/>
-        <w:jc w:val="both"/>
-      </w:pPr>
-      <w:bookmarkStart w:id="19" w:name="_Toc447457854"/>
+      <w:bookmarkEnd w:id="19"/>
+    </w:p>
+    <w:p>
+      <w:pPr>
+        <w:jc w:val="both"/>
+      </w:pPr>
       <w:r>
         <w:tab/>
-      </w:r>
-      <w:bookmarkStart w:id="20" w:name="_Toc448508673"/>
-      <w:r>
-        <w:t>C1 : Interaction avec le matériel :</w:t>
-      </w:r>
-      <w:bookmarkEnd w:id="19"/>
+        <w:t xml:space="preserve"> L’utilisateur devra être en contact avec le matériel afin d’apprendre à le manipuler.</w:t>
+      </w:r>
+    </w:p>
+    <w:p>
+      <w:pPr>
+        <w:jc w:val="both"/>
+      </w:pPr>
+      <w:r>
+        <w:tab/>
+        <w:t>Il sera guidé par des schémas et des modélisations</w:t>
+      </w:r>
+      <w:r>
+        <w:t>.</w:t>
+      </w:r>
+      <w:bookmarkStart w:id="20" w:name="_GoBack"/>
       <w:bookmarkEnd w:id="20"/>
-    </w:p>
-    <w:p>
-      <w:pPr>
-        <w:jc w:val="both"/>
-      </w:pPr>
-      <w:r>
-        <w:tab/>
-      </w:r>
-      <w:r>
-        <w:t xml:space="preserve"> L’utilisateur devra être en contact avec le matériel afin d’apprendre à le manipuler.</w:t>
-      </w:r>
-    </w:p>
-    <w:p>
-      <w:pPr>
-        <w:jc w:val="both"/>
-      </w:pPr>
-      <w:r>
-        <w:tab/>
-      </w:r>
-      <w:r>
-        <w:t>Il sera guidé par des schémas et des modélisations</w:t>
-      </w:r>
     </w:p>
     <w:p>
       <w:pPr>
@@ -7203,17 +7057,7 @@
       </w:r>
       <w:r>
         <w:tab/>
-      </w:r>
-      <w:r>
-        <w:t xml:space="preserve">L’utilisateur devra se familiariser avec la programmation </w:t>
-      </w:r>
-      <w:proofErr w:type="spellStart"/>
-      <w:r>
-        <w:t>Arduino</w:t>
-      </w:r>
-      <w:proofErr w:type="spellEnd"/>
-      <w:r>
-        <w:t xml:space="preserve"> afin d’en apprendre la structure les fonctionnements de base.</w:t>
+        <w:t>L’utilisateur devra se familiariser avec la programmation Arduino afin d’en apprendre la structure les fonctionnements de base.</w:t>
       </w:r>
     </w:p>
     <w:p>
@@ -7243,18 +7087,7 @@
       </w:pPr>
       <w:r>
         <w:tab/>
-      </w:r>
-      <w:r>
-        <w:t xml:space="preserve">Le projet devra permettre à l’utilisateur de se familiariser </w:t>
-      </w:r>
-      <w:r>
-        <w:t>avec le monde de l’électronique (c</w:t>
-      </w:r>
-      <w:r>
-        <w:t>oncepts, schémas, logique architecturale</w:t>
-      </w:r>
-      <w:r>
-        <w:t>).</w:t>
+        <w:t>Le projet devra permettre à l’utilisateur de se familiariser avec le monde de l’électronique (concepts, schémas, logique architecturale).</w:t>
       </w:r>
     </w:p>
     <w:p>
@@ -7284,8 +7117,6 @@
       </w:pPr>
       <w:r>
         <w:tab/>
-      </w:r>
-      <w:r>
         <w:t>Le projet devra comporter un système de vérification de branchement du matériel afin d’éviter son endommagement.</w:t>
       </w:r>
     </w:p>
@@ -7316,8 +7147,6 @@
       </w:pPr>
       <w:r>
         <w:tab/>
-      </w:r>
-      <w:r>
         <w:t xml:space="preserve">L’utilisateur devra pouvoir accéder à des mémos de cours lorsqu’il le souhaite, indépendamment d’internet. </w:t>
       </w:r>
     </w:p>
@@ -7327,13 +7156,7 @@
       </w:pPr>
       <w:r>
         <w:tab/>
-        <w:t>Il sera donc mis à disposition une</w:t>
-      </w:r>
-      <w:r>
-        <w:t xml:space="preserve"> documentation la plus courte et simple possible</w:t>
-      </w:r>
-      <w:r>
-        <w:t>.</w:t>
+        <w:t>Il sera donc mis à disposition une documentation la plus courte et simple possible.</w:t>
       </w:r>
     </w:p>
     <w:p>
@@ -7369,8 +7192,6 @@
       </w:pPr>
       <w:r>
         <w:tab/>
-      </w:r>
-      <w:r>
         <w:t>Le projet ne devra enfreindre aucuns droits d’auteur (tutoriels, musiques, images…).</w:t>
       </w:r>
     </w:p>
@@ -7508,15 +7329,7 @@
         <w:jc w:val="both"/>
       </w:pPr>
       <w:r>
-        <w:t xml:space="preserve">Une documentation précise du matériel, des méthodes de programmation sous </w:t>
-      </w:r>
-      <w:proofErr w:type="spellStart"/>
-      <w:r>
-        <w:t>Arduino</w:t>
-      </w:r>
-      <w:proofErr w:type="spellEnd"/>
-      <w:r>
-        <w:t>, ainsi que de l’électronique devra être incluse dans le produit.</w:t>
+        <w:t>Une documentation précise du matériel, des méthodes de programmation sous Arduino, ainsi que de l’électronique devra être incluse dans le produit.</w:t>
       </w:r>
     </w:p>
     <w:p>
@@ -7591,23 +7404,7 @@
         <w:jc w:val="both"/>
       </w:pPr>
       <w:r>
-        <w:t xml:space="preserve">Le projet sera réalisé par le groupe concernant ce projet tuteuré, constitué d’Adrien </w:t>
-      </w:r>
-      <w:proofErr w:type="spellStart"/>
-      <w:r>
-        <w:t>Techer</w:t>
-      </w:r>
-      <w:proofErr w:type="spellEnd"/>
-      <w:r>
-        <w:t xml:space="preserve">, de Fanny </w:t>
-      </w:r>
-      <w:proofErr w:type="spellStart"/>
-      <w:r>
-        <w:t>Velien</w:t>
-      </w:r>
-      <w:proofErr w:type="spellEnd"/>
-      <w:r>
-        <w:t>, de Jérémy Duval et de Valentin Guevara.</w:t>
+        <w:t>Le projet sera réalisé par le groupe concernant ce projet tuteuré, constitué d’Adrien Techer, de Fanny Velien, de Jérémy Duval et de Valentin Guevara.</w:t>
       </w:r>
     </w:p>
     <w:sectPr>
@@ -8848,7 +8645,7 @@
 </file>
 
 <file path=customXml/itemProps2.xml><?xml version="1.0" encoding="utf-8"?>
-<ds:datastoreItem xmlns:ds="http://schemas.openxmlformats.org/officeDocument/2006/customXml" ds:itemID="{8A56FD0F-8E02-4DEC-9F04-E6A6741C88E6}">
+<ds:datastoreItem xmlns:ds="http://schemas.openxmlformats.org/officeDocument/2006/customXml" ds:itemID="{702A4FC4-4538-410F-A556-03A6C45326C6}">
   <ds:schemaRefs>
     <ds:schemaRef ds:uri="http://schemas.openxmlformats.org/officeDocument/2006/bibliography"/>
   </ds:schemaRefs>

</xml_diff>